<commit_message>
Finishing off DevOps SE module!
</commit_message>
<xml_diff>
--- a/DevOpsSE/Lab2.docx
+++ b/DevOpsSE/Lab2.docx
@@ -1201,10 +1201,6 @@
         </w:numPr>
       </w:pPr>
       <w:r>
-        <w:rPr>
-          <w:sz w:val="24"/>
-          <w:szCs w:val="24"/>
-        </w:rPr>
         <w:t>Restrict usage of tools or framework to free and open-source ones rather than enterprise or licensed ones.</w:t>
       </w:r>
     </w:p>
@@ -1217,10 +1213,6 @@
         </w:numPr>
       </w:pPr>
       <w:r>
-        <w:rPr>
-          <w:sz w:val="24"/>
-          <w:szCs w:val="24"/>
-        </w:rPr>
         <w:t>Try out the features on the API endpoints of a locally running project rather than one available publicly.</w:t>
       </w:r>
     </w:p>
@@ -1233,10 +1225,6 @@
         </w:numPr>
       </w:pPr>
       <w:r>
-        <w:rPr>
-          <w:sz w:val="24"/>
-          <w:szCs w:val="24"/>
-        </w:rPr>
         <w:t>Compare and contrast features available in another tool used for automation testing</w:t>
       </w:r>
     </w:p>
@@ -1456,11 +1444,9 @@
           <w:numId w:val="3"/>
         </w:numPr>
       </w:pPr>
-      <w:proofErr w:type="gramStart"/>
-      <w:r>
-        <w:t>It’s</w:t>
-      </w:r>
-      <w:proofErr w:type="gramEnd"/>
+      <w:r>
+        <w:t>It is</w:t>
+      </w:r>
       <w:r>
         <w:t xml:space="preserve"> possible to modify the output of the examples which is what the Mock Server will return on requests to the Mock Server.</w:t>
       </w:r>
@@ -1919,166 +1905,220 @@
     </w:p>
     <w:p>
       <w:r>
-        <w:t>All the tools used were under free or community ones which did not incur any payment.</w:t>
-      </w:r>
-      <w:r>
-        <w:t xml:space="preserve"> This assignment proves that Postman is not a simple tool used merely to test API endpoints</w:t>
-      </w:r>
-      <w:r>
-        <w:t xml:space="preserve">. Its capability for automating is immense. The Mock Server feature gives us the benefit of serving realistic data which gives the advantage of having mock API endpoints that could </w:t>
+        <w:t xml:space="preserve">All the tools used were under free or community </w:t>
+      </w:r>
+      <w:r>
+        <w:t>editions</w:t>
+      </w:r>
+      <w:r>
+        <w:t xml:space="preserve"> which did not incur any payment.</w:t>
+      </w:r>
+      <w:r>
+        <w:t xml:space="preserve"> This assignment proves that Postman is not </w:t>
+      </w:r>
+      <w:r>
+        <w:t xml:space="preserve">a </w:t>
+      </w:r>
+      <w:r>
+        <w:t>tool used merely to test API endpoints</w:t>
+      </w:r>
+      <w:r>
+        <w:t>. It</w:t>
+      </w:r>
+      <w:r>
+        <w:t xml:space="preserve"> has immense </w:t>
+      </w:r>
+      <w:r>
+        <w:t xml:space="preserve">capability for </w:t>
+      </w:r>
+      <w:r>
+        <w:t xml:space="preserve">test </w:t>
+      </w:r>
+      <w:r>
+        <w:t>automati</w:t>
+      </w:r>
+      <w:r>
+        <w:t>on</w:t>
+      </w:r>
+      <w:r>
+        <w:t>. The Mock Server feature gives us the benefit of serving realistic data which gives the advantage of having mock API endpoints that could be created for the testers or UI developers to develop their scripts without having to wait for the backend developers to</w:t>
+      </w:r>
+      <w:r>
+        <w:t xml:space="preserve"> finish</w:t>
+      </w:r>
+      <w:r>
+        <w:t xml:space="preserve"> the</w:t>
+      </w:r>
+      <w:r>
+        <w:t xml:space="preserve">ir </w:t>
       </w:r>
       <w:proofErr w:type="gramStart"/>
       <w:r>
+        <w:t>back end</w:t>
+      </w:r>
+      <w:proofErr w:type="gramEnd"/>
+      <w:r>
+        <w:t xml:space="preserve"> work</w:t>
+      </w:r>
+      <w:r>
+        <w:t>. This will enable a team to parallelly work on same tasks that are dependent. The Monitors setup</w:t>
+      </w:r>
+      <w:r>
+        <w:t>,</w:t>
+      </w:r>
+      <w:r>
+        <w:t xml:space="preserve"> monitors a collection of endpoints rather than a single URL for a site. </w:t>
+      </w:r>
+      <w:r>
+        <w:t xml:space="preserve">The ability to schedule a Monitor takes out the need for manual intervention for monitoring a collection of endpoints. </w:t>
+      </w:r>
+      <w:r>
+        <w:t>The result provided are at the level of each endpoint. The graphical view provided by the Monitor’s result do support a level of slicing and dicing which again comes in handy</w:t>
+      </w:r>
+      <w:r>
+        <w:t xml:space="preserve"> for support teams.</w:t>
+      </w:r>
+    </w:p>
+    <w:p>
+      <w:r>
+        <w:t xml:space="preserve">The flow feature is really meant to </w:t>
+      </w:r>
+      <w:proofErr w:type="gramStart"/>
+      <w:r>
+        <w:t>be used</w:t>
+      </w:r>
+      <w:proofErr w:type="gramEnd"/>
+      <w:r>
+        <w:t xml:space="preserve"> for automation by testers. A flow can be a series of steps with a lot of API requests, variables and scripts which once created could </w:t>
+      </w:r>
+      <w:proofErr w:type="gramStart"/>
+      <w:r>
+        <w:t>be repeated</w:t>
+      </w:r>
+      <w:proofErr w:type="gramEnd"/>
+      <w:r>
+        <w:t xml:space="preserve"> any number of times. This is very helpful when we require to develop a reusable script for integration testing. </w:t>
+      </w:r>
+      <w:r>
+        <w:t xml:space="preserve">A flow could </w:t>
+      </w:r>
+      <w:proofErr w:type="gramStart"/>
+      <w:r>
+        <w:t>be run</w:t>
+      </w:r>
+      <w:proofErr w:type="gramEnd"/>
+      <w:r>
+        <w:t xml:space="preserve"> after each deployment to test the sanity. </w:t>
+      </w:r>
+      <w:r>
+        <w:t>The components called blocks available for creating a flow though does not look comprehensive, is sufficient for API testing and is easy to understand and simple and straightforward to c</w:t>
+      </w:r>
+      <w:r>
+        <w:t xml:space="preserve">onfigure. A flow of medium complexity with approximately ten API requests could </w:t>
+      </w:r>
+      <w:proofErr w:type="gramStart"/>
+      <w:r>
         <w:t>be created</w:t>
       </w:r>
       <w:proofErr w:type="gramEnd"/>
       <w:r>
-        <w:t xml:space="preserve"> for the testers or UI developers to develop their scripts without having to wait for the backend developers to finish them. This will enable a team to parallelly work on same tasks that are dependent. The Monitors setup monitors a collection of endpoints rather than a single URL for a site. </w:t>
-      </w:r>
-      <w:r>
-        <w:t xml:space="preserve">The ability to schedule a Monitor takes out the need for manual intervention for monitoring a collection of endpoints. </w:t>
-      </w:r>
-      <w:r>
-        <w:t>The result provided are at the level of each endpoint. The graphical view provided by the Monitor’s result do support a level of slicing and dicing which again comes in handy</w:t>
-      </w:r>
-      <w:r>
-        <w:t xml:space="preserve"> for support teams.</w:t>
-      </w:r>
-    </w:p>
-    <w:p>
-      <w:r>
-        <w:t xml:space="preserve">The flow feature is really meant to </w:t>
+        <w:t xml:space="preserve"> in less than half an hour.</w:t>
+      </w:r>
+    </w:p>
+    <w:p>
+      <w:r>
+        <w:t>The Flow feature of postman closely resembles Selenium which is a tool specifically written for automation of testing. Although, the scope for Selenium is much wider since it supports</w:t>
+      </w:r>
+      <w:r>
+        <w:t xml:space="preserve"> a variety of applications to</w:t>
+      </w:r>
+      <w:r>
+        <w:t xml:space="preserve"> test</w:t>
+      </w:r>
+      <w:r>
+        <w:t xml:space="preserve">. </w:t>
+      </w:r>
+      <w:r>
+        <w:t>Both</w:t>
+      </w:r>
+      <w:r>
+        <w:t xml:space="preserve"> provides a canvas in which we could drag and drop blocks/components to configure a workflow</w:t>
+      </w:r>
+      <w:r>
+        <w:t xml:space="preserve">. The collection of components available </w:t>
+      </w:r>
+      <w:r>
+        <w:t xml:space="preserve">in Selenium </w:t>
+      </w:r>
+      <w:r>
+        <w:t>are enormous</w:t>
+      </w:r>
+      <w:r>
+        <w:t xml:space="preserve"> compared to the limited number of blocks in </w:t>
+      </w:r>
+      <w:r>
+        <w:t xml:space="preserve">Postman’s </w:t>
+      </w:r>
+      <w:r>
+        <w:t>Flow</w:t>
+      </w:r>
+      <w:r>
+        <w:t xml:space="preserve">. The </w:t>
+      </w:r>
+      <w:r>
+        <w:t xml:space="preserve">most </w:t>
+      </w:r>
+      <w:r>
+        <w:t>striking difference b</w:t>
+      </w:r>
+      <w:r>
+        <w:t xml:space="preserve">etween Postman Flow and Selenium is that Postman Flow’s capability </w:t>
       </w:r>
       <w:proofErr w:type="gramStart"/>
       <w:r>
-        <w:t>be used</w:t>
+        <w:t>is limited</w:t>
       </w:r>
       <w:proofErr w:type="gramEnd"/>
       <w:r>
-        <w:t xml:space="preserve"> for automation by testers. A flow can be a series of steps with a lot of API requests, variables and scripts which once created could </w:t>
+        <w:t xml:space="preserve"> to testing API endpoints, whereas Selenium can be developed to test the UI of an application including desktop application and browser web pages. The screen grab feature of Selenium is very powerful in closely mimicking user interactions through mouse and keyboard. Another difference is the different languages supported in Selenium. Besides JavaScript, C#, Python, </w:t>
+      </w:r>
+      <w:r>
+        <w:t>Ruby,</w:t>
+      </w:r>
+      <w:r>
+        <w:t xml:space="preserve"> and Java are some of the languages made available opposed to the single language JavaScript available in Postman for scripting. The scope of coding too is wide; different stages in a workflow can have scripts to change the behaviour of the component making Selenium a </w:t>
+      </w:r>
+      <w:r>
+        <w:t xml:space="preserve">more </w:t>
+      </w:r>
+      <w:r>
+        <w:t>powerful tool with lot of flexibility</w:t>
+      </w:r>
+      <w:r>
+        <w:t xml:space="preserve"> compared to just the Pre-request scripting in Postman. </w:t>
+      </w:r>
+      <w:r>
+        <w:t>Another feature missing in Postman and available in Selenium is the record and playback feature which allows us to record a series of user interactions that includes mouse clicks and key strokes and save it for repeating it in future as an automated testing script.</w:t>
+      </w:r>
+    </w:p>
+    <w:p>
+      <w:r>
+        <w:t xml:space="preserve">Postman </w:t>
       </w:r>
       <w:proofErr w:type="gramStart"/>
       <w:r>
-        <w:t>be repeated</w:t>
+        <w:t>was initially created</w:t>
       </w:r>
       <w:proofErr w:type="gramEnd"/>
       <w:r>
-        <w:t xml:space="preserve"> any number of times. This is very helpful when we require to develop a reusable script for integration testing. </w:t>
-      </w:r>
-      <w:r>
-        <w:t xml:space="preserve">A flow could </w:t>
+        <w:t xml:space="preserve"> and still is meant to be a tool primarily for developers silently building on its automation testing features. Meanwhile, Selenium </w:t>
       </w:r>
       <w:proofErr w:type="gramStart"/>
       <w:r>
-        <w:t>be run</w:t>
+        <w:t>was created</w:t>
       </w:r>
       <w:proofErr w:type="gramEnd"/>
       <w:r>
-        <w:t xml:space="preserve"> after each deployment to test the sanity. </w:t>
-      </w:r>
-      <w:r>
-        <w:t>The components called blocks available for creating a flow though does not look comprehensive, is sufficient for API testing and is easy to understand and simple and straightforward to c</w:t>
-      </w:r>
-      <w:r>
-        <w:t xml:space="preserve">onfigure. A flow of medium complexity with approximately ten API requests could </w:t>
-      </w:r>
-      <w:proofErr w:type="gramStart"/>
-      <w:r>
-        <w:t>be created</w:t>
-      </w:r>
-      <w:proofErr w:type="gramEnd"/>
-      <w:r>
-        <w:t xml:space="preserve"> in less than half an hour.</w:t>
-      </w:r>
-    </w:p>
-    <w:p>
-      <w:r>
-        <w:t>The Flow feature of postman closely resembles Selenium which is a tool specifically written for automation of testing. Although, the scope for Selenium is much wider since it supports</w:t>
-      </w:r>
-      <w:r>
-        <w:t xml:space="preserve"> a variety of applications to</w:t>
-      </w:r>
-      <w:r>
-        <w:t xml:space="preserve"> test</w:t>
-      </w:r>
-      <w:r>
-        <w:t xml:space="preserve">. </w:t>
-      </w:r>
-      <w:r>
-        <w:t>Both</w:t>
-      </w:r>
-      <w:r>
-        <w:t xml:space="preserve"> provides a canvas in which we could drag and drop blocks/components to configure a workflow</w:t>
-      </w:r>
-      <w:r>
-        <w:t xml:space="preserve">. The collection of components available </w:t>
-      </w:r>
-      <w:r>
-        <w:t xml:space="preserve">in Selenium </w:t>
-      </w:r>
-      <w:r>
-        <w:t>are enormous</w:t>
-      </w:r>
-      <w:r>
-        <w:t xml:space="preserve"> compared to the limited number of blocks in Flow</w:t>
-      </w:r>
-      <w:r>
-        <w:t xml:space="preserve">. The </w:t>
-      </w:r>
-      <w:r>
-        <w:t xml:space="preserve">most </w:t>
-      </w:r>
-      <w:r>
-        <w:t>striking difference b</w:t>
-      </w:r>
-      <w:r>
-        <w:t xml:space="preserve">etween Postman Flow and Selenium is that Postman Flow’s capability </w:t>
-      </w:r>
-      <w:proofErr w:type="gramStart"/>
-      <w:r>
-        <w:t>is limited</w:t>
-      </w:r>
-      <w:proofErr w:type="gramEnd"/>
-      <w:r>
-        <w:t xml:space="preserve"> to testing API endpoints, whereas Selenium can be developed to test the UI of an application including desktop application and browser web pages. The screen grab feature of Selenium is very powerful in closely mimicking user interactions through mouse and keyboard. Another difference is the different languages supported in Selenium. Besides JavaScript, C#, Python, </w:t>
-      </w:r>
-      <w:r>
-        <w:t>Ruby,</w:t>
-      </w:r>
-      <w:r>
-        <w:t xml:space="preserve"> and Java are some of the languages made available opposed to the single language JavaScript available in Postman for scripting. The scope of coding too is wide; different stages in a workflow can have scripts to change the behaviour of the component making Selenium a </w:t>
-      </w:r>
-      <w:r>
-        <w:t xml:space="preserve">more </w:t>
-      </w:r>
-      <w:r>
-        <w:t>powerful tool with lot of flexibility</w:t>
-      </w:r>
-      <w:r>
-        <w:t xml:space="preserve"> compared to just the Pre-request scripting in Postman. </w:t>
-      </w:r>
-      <w:r>
-        <w:t>Another feature missing in Postman and available in Selenium is the record and playback feature which allows us to record a series of user interactions that includes mouse clicks and key strokes and save it for repeating it in future as an automated testing script.</w:t>
-      </w:r>
-    </w:p>
-    <w:p>
-      <w:r>
-        <w:t xml:space="preserve">Postman </w:t>
-      </w:r>
-      <w:proofErr w:type="gramStart"/>
-      <w:r>
-        <w:t>was initially created</w:t>
-      </w:r>
-      <w:proofErr w:type="gramEnd"/>
-      <w:r>
-        <w:t xml:space="preserve"> and still is meant to be a tool primarily for developers silently building on its automation testing features. Meanwhile, Selenium </w:t>
-      </w:r>
-      <w:proofErr w:type="gramStart"/>
-      <w:r>
-        <w:t>was created</w:t>
-      </w:r>
-      <w:proofErr w:type="gramEnd"/>
-      <w:r>
         <w:t xml:space="preserve"> for </w:t>
       </w:r>
       <w:r>
@@ -2088,14 +2128,14 @@
         <w:t xml:space="preserve"> and gained popularity as a powerful framework for integration testing</w:t>
       </w:r>
       <w:r>
-        <w:t xml:space="preserve">, although it has to ability to do performance testing and load testing. The scripting capability along with toolset and screen record and playback feature makes it standout from many other tools available in the market. All </w:t>
-      </w:r>
-      <w:r>
-        <w:t xml:space="preserve">these </w:t>
+        <w:t xml:space="preserve">, although it has to ability to do performance testing and load testing. The scripting capability along with toolset and screen record </w:t>
       </w:r>
       <w:r>
         <w:lastRenderedPageBreak/>
-        <w:t>existing features of Selenium</w:t>
+        <w:t xml:space="preserve">and playback feature makes it standout from many other tools available in the market. All </w:t>
+      </w:r>
+      <w:r>
+        <w:t>these existing features of Selenium</w:t>
       </w:r>
       <w:r>
         <w:t xml:space="preserve"> comes with a high cost of licensing from an enterprise point of view. </w:t>

</xml_diff>